<commit_message>
Minor modifications to improve code efficiency
</commit_message>
<xml_diff>
--- a/Project_log.docx
+++ b/Project_log.docx
@@ -5,7 +5,7 @@
     <w:p>
       <w:r>
         <w:pict w14:anchorId="19CEDEED">
-          <v:rect id="_x0000_i1037" style="width:0;height:1.5pt" o:hralign="center" o:hrstd="t" o:hr="t" fillcolor="#a0a0a0" stroked="f"/>
+          <v:rect id="_x0000_i1025" style="width:0;height:1.5pt" o:hralign="center" o:hrstd="t" o:hr="t" fillcolor="#a0a0a0" stroked="f"/>
         </w:pict>
       </w:r>
     </w:p>
@@ -57,7 +57,7 @@
     <w:p>
       <w:r>
         <w:pict w14:anchorId="304AF926">
-          <v:rect id="_x0000_i1038" style="width:0;height:1.5pt" o:hralign="center" o:hrstd="t" o:hr="t" fillcolor="#a0a0a0" stroked="f"/>
+          <v:rect id="_x0000_i1026" style="width:0;height:1.5pt" o:hralign="center" o:hrstd="t" o:hr="t" fillcolor="#a0a0a0" stroked="f"/>
         </w:pict>
       </w:r>
     </w:p>
@@ -1791,6 +1791,14 @@
           <w:bCs/>
         </w:rPr>
       </w:pPr>
+    </w:p>
+    <w:p>
+      <w:pPr>
+        <w:rPr>
+          <w:b/>
+          <w:bCs/>
+        </w:rPr>
+      </w:pPr>
       <w:r>
         <w:rPr>
           <w:b/>
@@ -1938,6 +1946,38 @@
           <w:bCs/>
         </w:rPr>
       </w:pPr>
+    </w:p>
+    <w:p>
+      <w:pPr>
+        <w:rPr>
+          <w:b/>
+          <w:bCs/>
+        </w:rPr>
+      </w:pPr>
+    </w:p>
+    <w:p>
+      <w:pPr>
+        <w:rPr>
+          <w:b/>
+          <w:bCs/>
+        </w:rPr>
+      </w:pPr>
+    </w:p>
+    <w:p>
+      <w:pPr>
+        <w:rPr>
+          <w:b/>
+          <w:bCs/>
+        </w:rPr>
+      </w:pPr>
+    </w:p>
+    <w:p>
+      <w:pPr>
+        <w:rPr>
+          <w:b/>
+          <w:bCs/>
+        </w:rPr>
+      </w:pPr>
       <w:r>
         <w:rPr>
           <w:b/>
@@ -1996,7 +2036,6 @@
         </w:numPr>
       </w:pPr>
       <w:r>
-        <w:lastRenderedPageBreak/>
         <w:t>Ran the full pipeline on a fresh dataset of 5 images.</w:t>
       </w:r>
     </w:p>
@@ -4505,6 +4544,7 @@
   <w:style w:type="character" w:default="1" w:styleId="DefaultParagraphFont">
     <w:name w:val="Default Paragraph Font"/>
     <w:uiPriority w:val="1"/>
+    <w:semiHidden/>
     <w:unhideWhenUsed/>
   </w:style>
   <w:style w:type="table" w:default="1" w:styleId="TableNormal">

</xml_diff>